<commit_message>
draw skizzen and add to document
</commit_message>
<xml_diff>
--- a/documents/concepts&ideas/Concepts & Ideas.docx
+++ b/documents/concepts&ideas/Concepts & Ideas.docx
@@ -13,7 +13,8 @@
       <w:r>
         <w:rPr>
           <w:rFonts w:cstheme="minorHAnsi"/>
-          <w:lang w:val="en-GB" w:eastAsia="de-CH"/>
+          <w:noProof/>
+          <w:lang w:eastAsia="de-CH"/>
         </w:rPr>
         <w:drawing>
           <wp:inline distT="0" distB="0" distL="0" distR="0">
@@ -128,6 +129,7 @@
           <w:lang w:val="en-GB"/>
         </w:rPr>
       </w:pPr>
+      <w:proofErr w:type="spellStart"/>
       <w:r>
         <w:rPr>
           <w:rFonts w:asciiTheme="minorHAnsi" w:hAnsiTheme="minorHAnsi" w:cstheme="minorHAnsi"/>
@@ -138,6 +140,7 @@
         </w:rPr>
         <w:t>Navigation_Type</w:t>
       </w:r>
+      <w:proofErr w:type="spellEnd"/>
     </w:p>
     <w:p>
       <w:pPr>
@@ -416,6 +419,7 @@
           <w:lang w:val="en-GB"/>
         </w:rPr>
       </w:pPr>
+      <w:proofErr w:type="spellStart"/>
       <w:r>
         <w:rPr>
           <w:rFonts w:asciiTheme="minorHAnsi" w:hAnsiTheme="minorHAnsi" w:cstheme="minorHAnsi"/>
@@ -446,6 +450,7 @@
         </w:rPr>
         <w:t>ype</w:t>
       </w:r>
+      <w:proofErr w:type="spellEnd"/>
     </w:p>
     <w:p>
       <w:pPr>
@@ -507,13 +512,7 @@
         <w:rPr>
           <w:lang w:val="en-GB"/>
         </w:rPr>
-        <w:t xml:space="preserve">Toggle between </w:t>
-      </w:r>
-      <w:r>
-        <w:rPr>
-          <w:lang w:val="en-GB"/>
-        </w:rPr>
-        <w:t>methods</w:t>
+        <w:t>Toggle between methods</w:t>
       </w:r>
     </w:p>
     <w:p>
@@ -660,13 +659,7 @@
         <w:rPr>
           <w:lang w:val="en-GB"/>
         </w:rPr>
-        <w:t xml:space="preserve">Toggle between </w:t>
-      </w:r>
-      <w:r>
-        <w:rPr>
-          <w:lang w:val="en-GB"/>
-        </w:rPr>
-        <w:t>methods</w:t>
+        <w:t>Toggle between methods</w:t>
       </w:r>
     </w:p>
     <w:p>
@@ -687,14 +680,7 @@
           <w:rFonts w:cstheme="minorHAnsi"/>
           <w:lang w:val="en-GB"/>
         </w:rPr>
-        <w:t xml:space="preserve">Two </w:t>
-      </w:r>
-      <w:r>
-        <w:rPr>
-          <w:rFonts w:cstheme="minorHAnsi"/>
-          <w:lang w:val="en-GB"/>
-        </w:rPr>
-        <w:t>methods</w:t>
+        <w:t>Two methods</w:t>
       </w:r>
     </w:p>
     <w:p>
@@ -820,21 +806,7 @@
           <w:rFonts w:cstheme="minorHAnsi"/>
           <w:lang w:val="en-GB"/>
         </w:rPr>
-        <w:t>One</w:t>
-      </w:r>
-      <w:r>
-        <w:rPr>
-          <w:rFonts w:cstheme="minorHAnsi"/>
-          <w:lang w:val="en-GB"/>
-        </w:rPr>
-        <w:t xml:space="preserve"> </w:t>
-      </w:r>
-      <w:r>
-        <w:rPr>
-          <w:rFonts w:cstheme="minorHAnsi"/>
-          <w:lang w:val="en-GB"/>
-        </w:rPr>
-        <w:t>method</w:t>
+        <w:t>One method</w:t>
       </w:r>
     </w:p>
     <w:p>
@@ -988,6 +960,7 @@
           <w:lang w:val="en-GB"/>
         </w:rPr>
       </w:pPr>
+      <w:proofErr w:type="spellStart"/>
       <w:r>
         <w:rPr>
           <w:rFonts w:asciiTheme="minorHAnsi" w:hAnsiTheme="minorHAnsi" w:cstheme="minorHAnsi"/>
@@ -1008,6 +981,7 @@
         </w:rPr>
         <w:t>Method</w:t>
       </w:r>
+      <w:proofErr w:type="spellEnd"/>
     </w:p>
     <w:p>
       <w:pPr>
@@ -1150,7 +1124,200 @@
         <w:rPr>
           <w:lang w:val="en-GB"/>
         </w:rPr>
-        <w:t>Scaled unit vector of the perspective</w:t>
+        <w:t xml:space="preserve">Scaled unit vector of the </w:t>
+      </w:r>
+      <w:proofErr w:type="spellStart"/>
+      <w:r>
+        <w:rPr>
+          <w:lang w:val="en-US"/>
+        </w:rPr>
+        <w:t>perspektive</w:t>
+      </w:r>
+      <w:proofErr w:type="spellEnd"/>
+    </w:p>
+    <w:p>
+      <w:pPr>
+        <w:pStyle w:val="Listenabsatz"/>
+        <w:numPr>
+          <w:ilvl w:val="1"/>
+          <w:numId w:val="2"/>
+        </w:numPr>
+        <w:spacing w:after="0"/>
+        <w:rPr>
+          <w:lang w:val="en-GB"/>
+        </w:rPr>
+      </w:pPr>
+      <w:r>
+        <w:rPr>
+          <w:lang w:val="en-US"/>
+        </w:rPr>
+        <w:t>Movement</w:t>
+      </w:r>
+      <w:r>
+        <w:rPr>
+          <w:lang w:val="en-GB"/>
+        </w:rPr>
+        <w:t xml:space="preserve"> </w:t>
+      </w:r>
+      <w:r>
+        <w:rPr>
+          <w:lang w:val="en-US"/>
+        </w:rPr>
+        <w:t>in</w:t>
+      </w:r>
+      <w:r>
+        <w:rPr>
+          <w:lang w:val="en-GB"/>
+        </w:rPr>
+        <w:t xml:space="preserve"> </w:t>
+      </w:r>
+      <w:r>
+        <w:rPr>
+          <w:lang w:val="en-US"/>
+        </w:rPr>
+        <w:t>other</w:t>
+      </w:r>
+      <w:r>
+        <w:rPr>
+          <w:lang w:val="en-GB"/>
+        </w:rPr>
+        <w:t xml:space="preserve"> directions </w:t>
+      </w:r>
+      <w:proofErr w:type="spellStart"/>
+      <w:r>
+        <w:t>unchanged</w:t>
+      </w:r>
+      <w:proofErr w:type="spellEnd"/>
+    </w:p>
+    <w:p>
+      <w:pPr>
+        <w:pStyle w:val="Listenabsatz"/>
+        <w:numPr>
+          <w:ilvl w:val="1"/>
+          <w:numId w:val="2"/>
+        </w:numPr>
+        <w:spacing w:after="0"/>
+        <w:rPr>
+          <w:lang w:val="en-GB"/>
+        </w:rPr>
+      </w:pPr>
+      <w:r>
+        <w:rPr>
+          <w:lang w:val="en-US"/>
+        </w:rPr>
+        <w:t>Eventual</w:t>
+      </w:r>
+      <w:r>
+        <w:rPr>
+          <w:lang w:val="en-GB"/>
+        </w:rPr>
+        <w:t xml:space="preserve"> </w:t>
+      </w:r>
+      <w:r>
+        <w:rPr>
+          <w:lang w:val="en-US"/>
+        </w:rPr>
+        <w:t>with</w:t>
+      </w:r>
+      <w:r>
+        <w:rPr>
+          <w:lang w:val="en-GB"/>
+        </w:rPr>
+        <w:t xml:space="preserve"> </w:t>
+      </w:r>
+      <w:r>
+        <w:rPr>
+          <w:lang w:val="en-US"/>
+        </w:rPr>
+        <w:t>Trigger</w:t>
+      </w:r>
+      <w:r>
+        <w:rPr>
+          <w:lang w:val="en-GB"/>
+        </w:rPr>
+        <w:t xml:space="preserve"> </w:t>
+      </w:r>
+      <w:r>
+        <w:rPr>
+          <w:lang w:val="en-US"/>
+        </w:rPr>
+        <w:t>on</w:t>
+      </w:r>
+      <w:r>
+        <w:rPr>
+          <w:lang w:val="en-GB"/>
+        </w:rPr>
+        <w:t xml:space="preserve"> </w:t>
+      </w:r>
+      <w:r>
+        <w:rPr>
+          <w:lang w:val="en-US"/>
+        </w:rPr>
+        <w:t>Grid</w:t>
+      </w:r>
+      <w:r>
+        <w:rPr>
+          <w:lang w:val="en-US"/>
+        </w:rPr>
+        <w:t xml:space="preserve"> </w:t>
+      </w:r>
+      <w:r>
+        <w:t>Button</w:t>
+      </w:r>
+    </w:p>
+    <w:p>
+      <w:pPr>
+        <w:spacing w:after="0"/>
+        <w:rPr>
+          <w:lang w:val="en-GB"/>
+        </w:rPr>
+      </w:pPr>
+      <w:r>
+        <w:rPr>
+          <w:noProof/>
+          <w:lang w:eastAsia="de-CH"/>
+        </w:rPr>
+        <w:drawing>
+          <wp:inline distT="0" distB="0" distL="0" distR="0">
+            <wp:extent cx="5760720" cy="2346960"/>
+            <wp:effectExtent l="0" t="0" r="0" b="0"/>
+            <wp:docPr id="5" name="Grafik 5"/>
+            <wp:cNvGraphicFramePr>
+              <a:graphicFrameLocks xmlns:a="http://schemas.openxmlformats.org/drawingml/2006/main" noChangeAspect="1"/>
+            </wp:cNvGraphicFramePr>
+            <a:graphic xmlns:a="http://schemas.openxmlformats.org/drawingml/2006/main">
+              <a:graphicData uri="http://schemas.openxmlformats.org/drawingml/2006/picture">
+                <pic:pic xmlns:pic="http://schemas.openxmlformats.org/drawingml/2006/picture">
+                  <pic:nvPicPr>
+                    <pic:cNvPr id="5" name="Scaled Walking.png"/>
+                    <pic:cNvPicPr/>
+                  </pic:nvPicPr>
+                  <pic:blipFill>
+                    <a:blip r:embed="rId11" cstate="print">
+                      <a:extLst>
+                        <a:ext uri="{28A0092B-C50C-407E-A947-70E740481C1C}">
+                          <a14:useLocalDpi xmlns:a14="http://schemas.microsoft.com/office/drawing/2010/main" val="0"/>
+                        </a:ext>
+                      </a:extLst>
+                    </a:blip>
+                    <a:stretch>
+                      <a:fillRect/>
+                    </a:stretch>
+                  </pic:blipFill>
+                  <pic:spPr>
+                    <a:xfrm>
+                      <a:off x="0" y="0"/>
+                      <a:ext cx="5760720" cy="2346960"/>
+                    </a:xfrm>
+                    <a:prstGeom prst="rect">
+                      <a:avLst/>
+                    </a:prstGeom>
+                  </pic:spPr>
+                </pic:pic>
+              </a:graphicData>
+            </a:graphic>
+          </wp:inline>
+        </w:drawing>
       </w:r>
     </w:p>
     <w:p>
@@ -1233,7 +1400,7 @@
           <w:rFonts w:cstheme="minorHAnsi"/>
           <w:lang w:val="en-GB"/>
         </w:rPr>
-        <w:t>When walking towards an objective</w:t>
+        <w:t xml:space="preserve">When walking towards an </w:t>
       </w:r>
     </w:p>
     <w:p>
@@ -1244,6 +1411,88 @@
           <w:lang w:val="en-GB"/>
         </w:rPr>
       </w:pPr>
+      <w:r>
+        <w:rPr>
+          <w:rFonts w:cstheme="minorHAnsi"/>
+          <w:noProof/>
+          <w:lang w:eastAsia="de-CH"/>
+        </w:rPr>
+        <w:drawing>
+          <wp:inline distT="0" distB="0" distL="0" distR="0">
+            <wp:extent cx="5760720" cy="2346960"/>
+            <wp:effectExtent l="0" t="0" r="0" b="0"/>
+            <wp:docPr id="6" name="Grafik 6"/>
+            <wp:cNvGraphicFramePr>
+              <a:graphicFrameLocks xmlns:a="http://schemas.openxmlformats.org/drawingml/2006/main" noChangeAspect="1"/>
+            </wp:cNvGraphicFramePr>
+            <a:graphic xmlns:a="http://schemas.openxmlformats.org/drawingml/2006/main">
+              <a:graphicData uri="http://schemas.openxmlformats.org/drawingml/2006/picture">
+                <pic:pic xmlns:pic="http://schemas.openxmlformats.org/drawingml/2006/picture">
+                  <pic:nvPicPr>
+                    <pic:cNvPr id="6" name="Dynamic Walking.png"/>
+                    <pic:cNvPicPr/>
+                  </pic:nvPicPr>
+                  <pic:blipFill>
+                    <a:blip r:embed="rId12" cstate="print">
+                      <a:extLst>
+                        <a:ext uri="{28A0092B-C50C-407E-A947-70E740481C1C}">
+                          <a14:useLocalDpi xmlns:a14="http://schemas.microsoft.com/office/drawing/2010/main" val="0"/>
+                        </a:ext>
+                      </a:extLst>
+                    </a:blip>
+                    <a:stretch>
+                      <a:fillRect/>
+                    </a:stretch>
+                  </pic:blipFill>
+                  <pic:spPr>
+                    <a:xfrm>
+                      <a:off x="0" y="0"/>
+                      <a:ext cx="5760720" cy="2346960"/>
+                    </a:xfrm>
+                    <a:prstGeom prst="rect">
+                      <a:avLst/>
+                    </a:prstGeom>
+                  </pic:spPr>
+                </pic:pic>
+              </a:graphicData>
+            </a:graphic>
+          </wp:inline>
+        </w:drawing>
+      </w:r>
+    </w:p>
+    <w:p>
+      <w:pPr>
+        <w:spacing w:after="0"/>
+        <w:rPr>
+          <w:rFonts w:cstheme="minorHAnsi"/>
+          <w:lang w:val="en-GB"/>
+        </w:rPr>
+      </w:pPr>
+    </w:p>
+    <w:p>
+      <w:pPr>
+        <w:rPr>
+          <w:rFonts w:eastAsiaTheme="majorEastAsia" w:cstheme="minorHAnsi"/>
+          <w:b/>
+          <w:spacing w:val="-10"/>
+          <w:kern w:val="28"/>
+          <w:sz w:val="28"/>
+          <w:szCs w:val="28"/>
+          <w:u w:val="single"/>
+          <w:lang w:val="en-GB"/>
+        </w:rPr>
+      </w:pPr>
+      <w:r>
+        <w:rPr>
+          <w:rFonts w:cstheme="minorHAnsi"/>
+          <w:b/>
+          <w:sz w:val="28"/>
+          <w:szCs w:val="28"/>
+          <w:u w:val="single"/>
+          <w:lang w:val="en-GB"/>
+        </w:rPr>
+        <w:br w:type="page"/>
+      </w:r>
     </w:p>
     <w:p>
       <w:pPr>
@@ -1266,6 +1515,7 @@
           <w:u w:val="single"/>
           <w:lang w:val="en-GB"/>
         </w:rPr>
+        <w:lastRenderedPageBreak/>
         <w:t>Walking in Place</w:t>
       </w:r>
       <w:r>
@@ -1316,17 +1566,171 @@
         <w:rPr>
           <w:lang w:val="en-GB"/>
         </w:rPr>
-        <w:t>“Walking” Movement</w:t>
+        <w:t xml:space="preserve">“Walking” </w:t>
+      </w:r>
+      <w:r>
+        <w:rPr>
+          <w:lang w:val="en-US"/>
+        </w:rPr>
+        <w:t>Movement</w:t>
+      </w:r>
+      <w:r>
+        <w:rPr>
+          <w:lang w:val="en-US"/>
+        </w:rPr>
+        <w:t xml:space="preserve"> (Moving Controllers Forward and backwards)</w:t>
       </w:r>
     </w:p>
     <w:p>
       <w:pPr>
+        <w:pStyle w:val="Listenabsatz"/>
+        <w:numPr>
+          <w:ilvl w:val="1"/>
+          <w:numId w:val="1"/>
+        </w:numPr>
         <w:spacing w:after="0"/>
         <w:rPr>
           <w:rFonts w:cstheme="minorHAnsi"/>
           <w:lang w:val="en-GB"/>
         </w:rPr>
       </w:pPr>
+      <w:r>
+        <w:rPr>
+          <w:lang w:val="en-US"/>
+        </w:rPr>
+        <w:t>Faster hand</w:t>
+      </w:r>
+      <w:r>
+        <w:rPr>
+          <w:lang w:val="en-US"/>
+        </w:rPr>
+        <w:t xml:space="preserve"> </w:t>
+      </w:r>
+      <w:r>
+        <w:rPr>
+          <w:lang w:val="en-US"/>
+        </w:rPr>
+        <w:t>movement equals fester Walking</w:t>
+      </w:r>
+      <w:r>
+        <w:rPr>
+          <w:lang w:val="en-US"/>
+        </w:rPr>
+        <w:t xml:space="preserve"> </w:t>
+      </w:r>
+      <w:r>
+        <w:rPr>
+          <w:lang w:val="en-US"/>
+        </w:rPr>
+        <w:t>Speed</w:t>
+      </w:r>
+      <w:r>
+        <w:rPr>
+          <w:lang w:val="en-US"/>
+        </w:rPr>
+        <w:t>?</w:t>
+      </w:r>
+    </w:p>
+    <w:p>
+      <w:pPr>
+        <w:pStyle w:val="Listenabsatz"/>
+        <w:numPr>
+          <w:ilvl w:val="1"/>
+          <w:numId w:val="1"/>
+        </w:numPr>
+        <w:spacing w:after="0"/>
+        <w:rPr>
+          <w:rFonts w:cstheme="minorHAnsi"/>
+          <w:lang w:val="en-GB"/>
+        </w:rPr>
+      </w:pPr>
+      <w:r>
+        <w:rPr>
+          <w:lang w:val="en-US"/>
+        </w:rPr>
+        <w:t xml:space="preserve">Walking </w:t>
+      </w:r>
+      <w:r>
+        <w:rPr>
+          <w:lang w:val="en-US"/>
+        </w:rPr>
+        <w:t>in</w:t>
+      </w:r>
+      <w:r>
+        <w:rPr>
+          <w:lang w:val="en-US"/>
+        </w:rPr>
+        <w:t xml:space="preserve"> </w:t>
+      </w:r>
+      <w:r>
+        <w:rPr>
+          <w:lang w:val="en-US"/>
+        </w:rPr>
+        <w:t>the direction o</w:t>
+      </w:r>
+      <w:r>
+        <w:rPr>
+          <w:lang w:val="en-US"/>
+        </w:rPr>
+        <w:t>ne is looking.</w:t>
+      </w:r>
+    </w:p>
+    <w:p>
+      <w:pPr>
+        <w:spacing w:after="0"/>
+        <w:rPr>
+          <w:rFonts w:cstheme="minorHAnsi"/>
+          <w:lang w:val="en-GB"/>
+        </w:rPr>
+      </w:pPr>
+      <w:r>
+        <w:rPr>
+          <w:rFonts w:cstheme="minorHAnsi"/>
+          <w:noProof/>
+          <w:lang w:eastAsia="de-CH"/>
+        </w:rPr>
+        <w:drawing>
+          <wp:inline distT="0" distB="0" distL="0" distR="0">
+            <wp:extent cx="5760720" cy="2346960"/>
+            <wp:effectExtent l="0" t="0" r="0" b="0"/>
+            <wp:docPr id="3" name="Grafik 3"/>
+            <wp:cNvGraphicFramePr>
+              <a:graphicFrameLocks xmlns:a="http://schemas.openxmlformats.org/drawingml/2006/main" noChangeAspect="1"/>
+            </wp:cNvGraphicFramePr>
+            <a:graphic xmlns:a="http://schemas.openxmlformats.org/drawingml/2006/main">
+              <a:graphicData uri="http://schemas.openxmlformats.org/drawingml/2006/picture">
+                <pic:pic xmlns:pic="http://schemas.openxmlformats.org/drawingml/2006/picture">
+                  <pic:nvPicPr>
+                    <pic:cNvPr id="3" name="Skizze Walking in Place.png"/>
+                    <pic:cNvPicPr/>
+                  </pic:nvPicPr>
+                  <pic:blipFill>
+                    <a:blip r:embed="rId13" cstate="print">
+                      <a:extLst>
+                        <a:ext uri="{28A0092B-C50C-407E-A947-70E740481C1C}">
+                          <a14:useLocalDpi xmlns:a14="http://schemas.microsoft.com/office/drawing/2010/main" val="0"/>
+                        </a:ext>
+                      </a:extLst>
+                    </a:blip>
+                    <a:stretch>
+                      <a:fillRect/>
+                    </a:stretch>
+                  </pic:blipFill>
+                  <pic:spPr>
+                    <a:xfrm>
+                      <a:off x="0" y="0"/>
+                      <a:ext cx="5760720" cy="2346960"/>
+                    </a:xfrm>
+                    <a:prstGeom prst="rect">
+                      <a:avLst/>
+                    </a:prstGeom>
+                  </pic:spPr>
+                </pic:pic>
+              </a:graphicData>
+            </a:graphic>
+          </wp:inline>
+        </w:drawing>
+      </w:r>
     </w:p>
     <w:p>
       <w:pPr>
@@ -1398,10 +1802,26 @@
       <w:r>
         <w:rPr>
           <w:rFonts w:cstheme="minorHAnsi"/>
-          <w:lang w:val="en-GB"/>
-        </w:rPr>
-        <w:t>Fix grade</w:t>
-      </w:r>
+          <w:lang w:val="en-US"/>
+        </w:rPr>
+        <w:t>Fix</w:t>
+      </w:r>
+      <w:r>
+        <w:rPr>
+          <w:rFonts w:cstheme="minorHAnsi"/>
+          <w:lang w:val="en-GB"/>
+        </w:rPr>
+        <w:t xml:space="preserve"> </w:t>
+      </w:r>
+      <w:proofErr w:type="spellStart"/>
+      <w:r>
+        <w:rPr>
+          <w:rFonts w:cstheme="minorHAnsi"/>
+          <w:lang w:val="en-GB"/>
+        </w:rPr>
+        <w:t>movespeed</w:t>
+      </w:r>
+      <w:proofErr w:type="spellEnd"/>
     </w:p>
     <w:p>
       <w:pPr>
@@ -1444,6 +1864,20 @@
         </w:rPr>
         <w:t xml:space="preserve"> </w:t>
       </w:r>
+      <w:r>
+        <w:rPr>
+          <w:rFonts w:cstheme="minorHAnsi"/>
+          <w:lang w:val="en-GB"/>
+        </w:rPr>
+        <w:t>(</w:t>
+      </w:r>
+      <w:r>
+        <w:rPr>
+          <w:rFonts w:cstheme="minorHAnsi"/>
+          <w:lang w:val="en-US"/>
+        </w:rPr>
+        <w:t>Movement trigger threshold)</w:t>
+      </w:r>
     </w:p>
     <w:p>
       <w:pPr>
@@ -1453,6 +1887,88 @@
           <w:lang w:val="en-GB"/>
         </w:rPr>
       </w:pPr>
+      <w:r>
+        <w:rPr>
+          <w:rFonts w:cstheme="minorHAnsi"/>
+          <w:noProof/>
+          <w:lang w:eastAsia="de-CH"/>
+        </w:rPr>
+        <w:drawing>
+          <wp:inline distT="0" distB="0" distL="0" distR="0">
+            <wp:extent cx="5760720" cy="2346960"/>
+            <wp:effectExtent l="0" t="0" r="0" b="0"/>
+            <wp:docPr id="1" name="Grafik 1"/>
+            <wp:cNvGraphicFramePr>
+              <a:graphicFrameLocks xmlns:a="http://schemas.openxmlformats.org/drawingml/2006/main" noChangeAspect="1"/>
+            </wp:cNvGraphicFramePr>
+            <a:graphic xmlns:a="http://schemas.openxmlformats.org/drawingml/2006/main">
+              <a:graphicData uri="http://schemas.openxmlformats.org/drawingml/2006/picture">
+                <pic:pic xmlns:pic="http://schemas.openxmlformats.org/drawingml/2006/picture">
+                  <pic:nvPicPr>
+                    <pic:cNvPr id="1" name="Skizze Walking by Leaning.png"/>
+                    <pic:cNvPicPr/>
+                  </pic:nvPicPr>
+                  <pic:blipFill>
+                    <a:blip r:embed="rId14" cstate="print">
+                      <a:extLst>
+                        <a:ext uri="{28A0092B-C50C-407E-A947-70E740481C1C}">
+                          <a14:useLocalDpi xmlns:a14="http://schemas.microsoft.com/office/drawing/2010/main" val="0"/>
+                        </a:ext>
+                      </a:extLst>
+                    </a:blip>
+                    <a:stretch>
+                      <a:fillRect/>
+                    </a:stretch>
+                  </pic:blipFill>
+                  <pic:spPr>
+                    <a:xfrm>
+                      <a:off x="0" y="0"/>
+                      <a:ext cx="5760720" cy="2346960"/>
+                    </a:xfrm>
+                    <a:prstGeom prst="rect">
+                      <a:avLst/>
+                    </a:prstGeom>
+                  </pic:spPr>
+                </pic:pic>
+              </a:graphicData>
+            </a:graphic>
+          </wp:inline>
+        </w:drawing>
+      </w:r>
+    </w:p>
+    <w:p>
+      <w:pPr>
+        <w:spacing w:after="0"/>
+        <w:rPr>
+          <w:rFonts w:cstheme="minorHAnsi"/>
+          <w:lang w:val="en-GB"/>
+        </w:rPr>
+      </w:pPr>
+    </w:p>
+    <w:p>
+      <w:pPr>
+        <w:rPr>
+          <w:rFonts w:eastAsiaTheme="majorEastAsia" w:cstheme="minorHAnsi"/>
+          <w:b/>
+          <w:spacing w:val="-10"/>
+          <w:kern w:val="28"/>
+          <w:sz w:val="28"/>
+          <w:szCs w:val="28"/>
+          <w:u w:val="single"/>
+          <w:lang w:val="en-GB"/>
+        </w:rPr>
+      </w:pPr>
+      <w:r>
+        <w:rPr>
+          <w:rFonts w:cstheme="minorHAnsi"/>
+          <w:b/>
+          <w:sz w:val="28"/>
+          <w:szCs w:val="28"/>
+          <w:u w:val="single"/>
+          <w:lang w:val="en-GB"/>
+        </w:rPr>
+        <w:br w:type="page"/>
+      </w:r>
     </w:p>
     <w:p>
       <w:pPr>
@@ -1466,6 +1982,8 @@
           <w:lang w:val="en-GB"/>
         </w:rPr>
       </w:pPr>
+      <w:bookmarkStart w:id="0" w:name="_GoBack"/>
+      <w:bookmarkEnd w:id="0"/>
       <w:r>
         <w:rPr>
           <w:rFonts w:asciiTheme="minorHAnsi" w:hAnsiTheme="minorHAnsi" w:cstheme="minorHAnsi"/>
@@ -1475,6 +1993,7 @@
           <w:u w:val="single"/>
           <w:lang w:val="en-GB"/>
         </w:rPr>
+        <w:lastRenderedPageBreak/>
         <w:t>Teleporting</w:t>
       </w:r>
       <w:r>
@@ -1486,31 +2005,7 @@
           <w:u w:val="single"/>
           <w:lang w:val="en-GB"/>
         </w:rPr>
-        <w:t xml:space="preserve"> (</w:t>
-      </w:r>
-      <w:r>
-        <w:rPr>
-          <w:rFonts w:asciiTheme="minorHAnsi" w:hAnsiTheme="minorHAnsi" w:cstheme="minorHAnsi"/>
-          <w:b/>
-          <w:sz w:val="28"/>
-          <w:szCs w:val="28"/>
-          <w:u w:val="single"/>
-          <w:lang w:val="en-GB"/>
-        </w:rPr>
-        <w:t>T</w:t>
-      </w:r>
-      <w:bookmarkStart w:id="0" w:name="_GoBack"/>
-      <w:bookmarkEnd w:id="0"/>
-      <w:r>
-        <w:rPr>
-          <w:rFonts w:asciiTheme="minorHAnsi" w:hAnsiTheme="minorHAnsi" w:cstheme="minorHAnsi"/>
-          <w:b/>
-          <w:sz w:val="28"/>
-          <w:szCs w:val="28"/>
-          <w:u w:val="single"/>
-          <w:lang w:val="en-GB"/>
-        </w:rPr>
-        <w:t>)</w:t>
+        <w:t xml:space="preserve"> (T)</w:t>
       </w:r>
     </w:p>
     <w:p>
@@ -1594,18 +2089,7 @@
           <w:u w:val="single"/>
           <w:lang w:val="en-GB"/>
         </w:rPr>
-        <w:t xml:space="preserve"> (T</w:t>
-      </w:r>
-      <w:r>
-        <w:rPr>
-          <w:rFonts w:asciiTheme="minorHAnsi" w:hAnsiTheme="minorHAnsi" w:cstheme="minorHAnsi"/>
-          <w:b/>
-          <w:sz w:val="28"/>
-          <w:szCs w:val="28"/>
-          <w:u w:val="single"/>
-          <w:lang w:val="en-GB"/>
-        </w:rPr>
-        <w:t>)</w:t>
+        <w:t xml:space="preserve"> (T)</w:t>
       </w:r>
     </w:p>
     <w:p>
@@ -1664,17 +2148,109 @@
           <w:rFonts w:cstheme="minorHAnsi"/>
           <w:lang w:val="en-GB"/>
         </w:rPr>
-        <w:t>Arch transition</w:t>
+        <w:t xml:space="preserve">Arch </w:t>
+      </w:r>
+      <w:r>
+        <w:rPr>
+          <w:rFonts w:cstheme="minorHAnsi"/>
+          <w:lang w:val="en-US"/>
+        </w:rPr>
+        <w:t>transition</w:t>
       </w:r>
     </w:p>
     <w:p>
       <w:pPr>
+        <w:pStyle w:val="Listenabsatz"/>
+        <w:numPr>
+          <w:ilvl w:val="1"/>
+          <w:numId w:val="1"/>
+        </w:numPr>
         <w:spacing w:after="0"/>
         <w:rPr>
           <w:rFonts w:cstheme="minorHAnsi"/>
           <w:lang w:val="en-GB"/>
         </w:rPr>
       </w:pPr>
+      <w:r>
+        <w:rPr>
+          <w:rFonts w:cstheme="minorHAnsi"/>
+          <w:lang w:val="en-US"/>
+        </w:rPr>
+        <w:t xml:space="preserve">Jump in place with </w:t>
+      </w:r>
+      <w:proofErr w:type="spellStart"/>
+      <w:r>
+        <w:rPr>
+          <w:rFonts w:cstheme="minorHAnsi"/>
+          <w:lang w:val="en-US"/>
+        </w:rPr>
+        <w:t>jumplike</w:t>
+      </w:r>
+      <w:proofErr w:type="spellEnd"/>
+      <w:r>
+        <w:rPr>
+          <w:rFonts w:cstheme="minorHAnsi"/>
+          <w:lang w:val="en-US"/>
+        </w:rPr>
+        <w:t xml:space="preserve"> hand movement</w:t>
+      </w:r>
+    </w:p>
+    <w:p>
+      <w:pPr>
+        <w:spacing w:after="0"/>
+        <w:rPr>
+          <w:rFonts w:cstheme="minorHAnsi"/>
+          <w:lang w:val="en-GB"/>
+        </w:rPr>
+      </w:pPr>
+      <w:r>
+        <w:rPr>
+          <w:rFonts w:cstheme="minorHAnsi"/>
+          <w:noProof/>
+          <w:lang w:eastAsia="de-CH"/>
+        </w:rPr>
+        <w:drawing>
+          <wp:inline distT="0" distB="0" distL="0" distR="0">
+            <wp:extent cx="5760720" cy="2346960"/>
+            <wp:effectExtent l="0" t="0" r="0" b="0"/>
+            <wp:docPr id="4" name="Grafik 4"/>
+            <wp:cNvGraphicFramePr>
+              <a:graphicFrameLocks xmlns:a="http://schemas.openxmlformats.org/drawingml/2006/main" noChangeAspect="1"/>
+            </wp:cNvGraphicFramePr>
+            <a:graphic xmlns:a="http://schemas.openxmlformats.org/drawingml/2006/main">
+              <a:graphicData uri="http://schemas.openxmlformats.org/drawingml/2006/picture">
+                <pic:pic xmlns:pic="http://schemas.openxmlformats.org/drawingml/2006/picture">
+                  <pic:nvPicPr>
+                    <pic:cNvPr id="4" name="Skizze Jumping.png"/>
+                    <pic:cNvPicPr/>
+                  </pic:nvPicPr>
+                  <pic:blipFill>
+                    <a:blip r:embed="rId15" cstate="print">
+                      <a:extLst>
+                        <a:ext uri="{28A0092B-C50C-407E-A947-70E740481C1C}">
+                          <a14:useLocalDpi xmlns:a14="http://schemas.microsoft.com/office/drawing/2010/main" val="0"/>
+                        </a:ext>
+                      </a:extLst>
+                    </a:blip>
+                    <a:stretch>
+                      <a:fillRect/>
+                    </a:stretch>
+                  </pic:blipFill>
+                  <pic:spPr>
+                    <a:xfrm>
+                      <a:off x="0" y="0"/>
+                      <a:ext cx="5760720" cy="2346960"/>
+                    </a:xfrm>
+                    <a:prstGeom prst="rect">
+                      <a:avLst/>
+                    </a:prstGeom>
+                  </pic:spPr>
+                </pic:pic>
+              </a:graphicData>
+            </a:graphic>
+          </wp:inline>
+        </w:drawing>
+      </w:r>
     </w:p>
     <w:sectPr>
       <w:pgSz w:w="11906" w:h="16838"/>
@@ -2046,6 +2622,7 @@
     <w:lsdException w:name="HTML Sample" w:semiHidden="1" w:unhideWhenUsed="1"/>
     <w:lsdException w:name="HTML Typewriter" w:semiHidden="1" w:unhideWhenUsed="1"/>
     <w:lsdException w:name="HTML Variable" w:semiHidden="1" w:unhideWhenUsed="1"/>
+    <w:lsdException w:name="Normal Table" w:semiHidden="1" w:unhideWhenUsed="1"/>
     <w:lsdException w:name="annotation subject" w:semiHidden="1" w:unhideWhenUsed="1"/>
     <w:lsdException w:name="No List" w:semiHidden="1" w:unhideWhenUsed="1"/>
     <w:lsdException w:name="Outline List 1" w:semiHidden="1" w:unhideWhenUsed="1"/>
@@ -2092,8 +2669,10 @@
     <w:lsdException w:name="Table Subtle 2" w:semiHidden="1" w:unhideWhenUsed="1"/>
     <w:lsdException w:name="Table Web 1" w:semiHidden="1" w:unhideWhenUsed="1"/>
     <w:lsdException w:name="Table Web 2" w:semiHidden="1" w:unhideWhenUsed="1"/>
+    <w:lsdException w:name="Table Web 3" w:semiHidden="1" w:unhideWhenUsed="1"/>
     <w:lsdException w:name="Balloon Text" w:semiHidden="1" w:unhideWhenUsed="1"/>
     <w:lsdException w:name="Table Grid" w:uiPriority="39"/>
+    <w:lsdException w:name="Table Theme" w:semiHidden="1" w:unhideWhenUsed="1"/>
     <w:lsdException w:name="Placeholder Text" w:semiHidden="1"/>
     <w:lsdException w:name="No Spacing" w:uiPriority="1" w:qFormat="1"/>
     <w:lsdException w:name="Light Shading" w:uiPriority="60"/>
@@ -4514,15 +5093,15 @@
     <dgm:cxn modelId="{64F5C65E-FF19-4DB5-BAAA-CFEAFECCCCA4}" srcId="{6314B325-088F-4828-8C59-D44354BD2CE0}" destId="{B2885F96-59F7-41FB-9C87-C81172CCCF2F}" srcOrd="1" destOrd="0" parTransId="{3B46814F-0171-4370-A61F-B78BA02EDB26}" sibTransId="{0A6B4D10-3B9F-4F44-9FEA-2126A1938967}"/>
     <dgm:cxn modelId="{D9A84304-FE59-423E-BCAE-02EBB813F781}" type="presOf" srcId="{7CE8DE67-9C08-4A9B-9B0A-6A26F9DF733B}" destId="{DB15719C-EF0C-4AF7-8C50-F64655E8D0F2}" srcOrd="0" destOrd="0" presId="urn:microsoft.com/office/officeart/2005/8/layout/hierarchy6"/>
     <dgm:cxn modelId="{FB7F4751-6C1F-42F1-96B4-2F0D4B36EAEA}" type="presOf" srcId="{02C4D751-21B8-44DF-AD94-E363C4BE4D3E}" destId="{566F6D67-625E-4B9F-887F-A7A2949440C7}" srcOrd="0" destOrd="0" presId="urn:microsoft.com/office/officeart/2005/8/layout/hierarchy6"/>
+    <dgm:cxn modelId="{D339DCED-6D7B-48DD-AF6A-FE30AF540AC8}" type="presOf" srcId="{E6E8E1E1-8A39-45D9-8AF6-A73BB8456F87}" destId="{6F75B1EE-B2AA-4B48-A8C3-3AEFCBAE5339}" srcOrd="0" destOrd="0" presId="urn:microsoft.com/office/officeart/2005/8/layout/hierarchy6"/>
     <dgm:cxn modelId="{32FEE269-CCD8-47B9-A038-B5F992059077}" srcId="{D696124F-A509-48D1-BB58-0307632115E2}" destId="{E3C1E0B9-8A41-4D16-B212-758270CEEF6F}" srcOrd="4" destOrd="0" parTransId="{5C03C636-84ED-42A1-98C6-EBDDC247B560}" sibTransId="{781E5BA3-5125-449C-9A64-2A8B88E38909}"/>
-    <dgm:cxn modelId="{D339DCED-6D7B-48DD-AF6A-FE30AF540AC8}" type="presOf" srcId="{E6E8E1E1-8A39-45D9-8AF6-A73BB8456F87}" destId="{6F75B1EE-B2AA-4B48-A8C3-3AEFCBAE5339}" srcOrd="0" destOrd="0" presId="urn:microsoft.com/office/officeart/2005/8/layout/hierarchy6"/>
     <dgm:cxn modelId="{183103FE-31C3-4FE1-BE71-1C9D8ECB6E19}" type="presOf" srcId="{115AADB7-3E9E-4613-B266-7C6A1C4839A4}" destId="{DEA49282-7E75-4C83-8B29-AEEDA337719D}" srcOrd="1" destOrd="0" presId="urn:microsoft.com/office/officeart/2005/8/layout/hierarchy6"/>
     <dgm:cxn modelId="{6A25B17B-BCCC-443C-A7F0-3BAD4E732D30}" srcId="{D696124F-A509-48D1-BB58-0307632115E2}" destId="{02C4D751-21B8-44DF-AD94-E363C4BE4D3E}" srcOrd="3" destOrd="0" parTransId="{085AD115-50B8-42E9-A572-30D6C80714EF}" sibTransId="{36F77581-61C2-4FEA-8CE7-AF65C369AEA2}"/>
     <dgm:cxn modelId="{A62221F0-4541-4DD3-98F9-0A2AE2D8E48B}" type="presOf" srcId="{02CECD37-D525-48E9-9D62-D53A3467DB83}" destId="{BA802A3A-BF7E-4EB1-9DFA-A0FDE2A90483}" srcOrd="0" destOrd="0" presId="urn:microsoft.com/office/officeart/2005/8/layout/hierarchy6"/>
     <dgm:cxn modelId="{F6EBAC04-54A8-4305-9E4C-45664D477DCC}" type="presOf" srcId="{260D8DD2-4BDE-4D2C-A3FB-18DCB783E62B}" destId="{E56B4DF4-9457-483E-B9FD-4C59DD62CC87}" srcOrd="0" destOrd="0" presId="urn:microsoft.com/office/officeart/2005/8/layout/hierarchy6"/>
     <dgm:cxn modelId="{5A99035E-2317-43C2-8CFA-291FE6DCF9CF}" srcId="{B2885F96-59F7-41FB-9C87-C81172CCCF2F}" destId="{260D8DD2-4BDE-4D2C-A3FB-18DCB783E62B}" srcOrd="1" destOrd="0" parTransId="{02CECD37-D525-48E9-9D62-D53A3467DB83}" sibTransId="{579E2E0D-6B51-4B49-A4D7-5BFC7286A2E9}"/>
+    <dgm:cxn modelId="{E82CBA35-65B9-4D38-8D8F-B4406328C40A}" srcId="{0F228B7F-3760-4402-853E-B10B0DA25B62}" destId="{4408B328-B4F0-41BD-8BF8-9EB6D2A1EFC1}" srcOrd="0" destOrd="0" parTransId="{2522C073-AF23-4AD3-8D26-8B71BBF0753C}" sibTransId="{F91A23AB-BE78-4C80-B81C-82A8D141039C}"/>
     <dgm:cxn modelId="{A5654AFA-9353-4C8C-81F7-5A9F12CD1072}" srcId="{54F345A7-3BA7-4FA0-9325-0918B4313704}" destId="{0F228B7F-3760-4402-853E-B10B0DA25B62}" srcOrd="0" destOrd="0" parTransId="{7E5E887B-5974-47F5-B641-A8376F8EB7B0}" sibTransId="{2321441B-DFEC-43C7-B079-587AD8672A91}"/>
-    <dgm:cxn modelId="{E82CBA35-65B9-4D38-8D8F-B4406328C40A}" srcId="{0F228B7F-3760-4402-853E-B10B0DA25B62}" destId="{4408B328-B4F0-41BD-8BF8-9EB6D2A1EFC1}" srcOrd="0" destOrd="0" parTransId="{2522C073-AF23-4AD3-8D26-8B71BBF0753C}" sibTransId="{F91A23AB-BE78-4C80-B81C-82A8D141039C}"/>
     <dgm:cxn modelId="{D7327913-FFC7-454A-AFF8-2EF8FD2A0885}" type="presOf" srcId="{02C4D751-21B8-44DF-AD94-E363C4BE4D3E}" destId="{0E5FF121-6330-4EB4-BF8D-EA8E3D013695}" srcOrd="1" destOrd="0" presId="urn:microsoft.com/office/officeart/2005/8/layout/hierarchy6"/>
     <dgm:cxn modelId="{9641BA14-6E1E-4EC4-A691-8C5205EA63CF}" type="presOf" srcId="{A13A35E8-74D6-414F-9FAB-23A883D4DE4B}" destId="{EC19C4C9-7E8D-4F58-82C1-63B8D005CF05}" srcOrd="0" destOrd="0" presId="urn:microsoft.com/office/officeart/2005/8/layout/hierarchy6"/>
     <dgm:cxn modelId="{39DA9B07-FC16-4D73-8E35-FEF387E72DDC}" srcId="{D696124F-A509-48D1-BB58-0307632115E2}" destId="{1999AEE0-4C48-44F9-B31C-89984F25D109}" srcOrd="1" destOrd="0" parTransId="{6108C4C3-87D2-4472-932C-D48F349E531E}" sibTransId="{305C5233-6EC9-480B-B206-9FD9C34D8E71}"/>
@@ -8480,7 +9059,7 @@
 </file>
 
 <file path=customXml/itemProps1.xml><?xml version="1.0" encoding="utf-8"?>
-<ds:datastoreItem xmlns:ds="http://schemas.openxmlformats.org/officeDocument/2006/customXml" ds:itemID="{E9800C2F-B936-45E1-B873-90B32E54004A}">
+<ds:datastoreItem xmlns:ds="http://schemas.openxmlformats.org/officeDocument/2006/customXml" ds:itemID="{A7633D69-3AC1-4B48-A9F8-B0BEE76182B9}">
   <ds:schemaRefs>
     <ds:schemaRef ds:uri="http://schemas.openxmlformats.org/officeDocument/2006/bibliography"/>
   </ds:schemaRefs>

</xml_diff>